<commit_message>
changhe to calibri heading
</commit_message>
<xml_diff>
--- a/word_template.docx
+++ b/word_template.docx
@@ -4,7 +4,7 @@
   <w:body>
     <w:p>
       <w:pPr>
-        <w:pStyle w:val="Heading1"/>
+        <w:pStyle w:val="Heading2"/>
         <w:numPr>
           <w:ilvl w:val="0"/>
           <w:numId w:val="0"/>
@@ -722,7 +722,7 @@
   <w:abstractNum w:abstractNumId="6" w15:restartNumberingAfterBreak="0">
     <w:nsid w:val="2C1AE401"/>
     <w:multiLevelType w:val="multilevel"/>
-    <w:tmpl w:val="51B0208C"/>
+    <w:tmpl w:val="0888C982"/>
     <w:lvl w:ilvl="0">
       <w:numFmt w:val="bullet"/>
       <w:lvlText w:val=" "/>
@@ -3582,7 +3582,7 @@
   <w:style w:type="paragraph" w:default="1" w:styleId="Normal">
     <w:name w:val="Normal"/>
     <w:qFormat/>
-    <w:rsid w:val="005E10E1"/>
+    <w:rsid w:val="002F556B"/>
     <w:pPr>
       <w:spacing w:after="120"/>
     </w:pPr>
@@ -3597,7 +3597,7 @@
     <w:link w:val="Heading1Char"/>
     <w:uiPriority w:val="9"/>
     <w:qFormat/>
-    <w:rsid w:val="005E10E1"/>
+    <w:rsid w:val="002F556B"/>
     <w:pPr>
       <w:keepNext/>
       <w:keepLines/>
@@ -3609,7 +3609,7 @@
       <w:outlineLvl w:val="0"/>
     </w:pPr>
     <w:rPr>
-      <w:rFonts w:eastAsiaTheme="majorEastAsia" w:cstheme="majorBidi"/>
+      <w:rFonts w:ascii="Calibri" w:eastAsiaTheme="majorEastAsia" w:hAnsi="Calibri" w:cstheme="majorBidi"/>
       <w:b/>
       <w:color w:val="244061" w:themeColor="accent1" w:themeShade="80"/>
       <w:sz w:val="32"/>
@@ -3625,7 +3625,7 @@
     <w:uiPriority w:val="9"/>
     <w:unhideWhenUsed/>
     <w:qFormat/>
-    <w:rsid w:val="005E10E1"/>
+    <w:rsid w:val="002F556B"/>
     <w:pPr>
       <w:numPr>
         <w:ilvl w:val="1"/>
@@ -3647,7 +3647,7 @@
     <w:uiPriority w:val="9"/>
     <w:unhideWhenUsed/>
     <w:qFormat/>
-    <w:rsid w:val="005E10E1"/>
+    <w:rsid w:val="002F556B"/>
     <w:pPr>
       <w:numPr>
         <w:ilvl w:val="2"/>
@@ -3656,7 +3656,6 @@
       <w:outlineLvl w:val="2"/>
     </w:pPr>
     <w:rPr>
-      <w:rFonts w:ascii="Calibri" w:hAnsi="Calibri"/>
       <w:color w:val="243F60" w:themeColor="accent1" w:themeShade="7F"/>
       <w:sz w:val="24"/>
     </w:rPr>
@@ -3669,7 +3668,7 @@
     <w:uiPriority w:val="9"/>
     <w:unhideWhenUsed/>
     <w:qFormat/>
-    <w:rsid w:val="005E10E1"/>
+    <w:rsid w:val="002F556B"/>
     <w:pPr>
       <w:numPr>
         <w:ilvl w:val="3"/>
@@ -3691,7 +3690,7 @@
     <w:uiPriority w:val="9"/>
     <w:unhideWhenUsed/>
     <w:qFormat/>
-    <w:rsid w:val="005E10E1"/>
+    <w:rsid w:val="002F556B"/>
     <w:pPr>
       <w:keepNext/>
       <w:keepLines/>
@@ -3715,7 +3714,7 @@
     <w:uiPriority w:val="9"/>
     <w:unhideWhenUsed/>
     <w:qFormat/>
-    <w:rsid w:val="005E10E1"/>
+    <w:rsid w:val="002F556B"/>
     <w:pPr>
       <w:keepNext/>
       <w:keepLines/>
@@ -3740,7 +3739,7 @@
     <w:uiPriority w:val="9"/>
     <w:unhideWhenUsed/>
     <w:qFormat/>
-    <w:rsid w:val="005E10E1"/>
+    <w:rsid w:val="002F556B"/>
     <w:pPr>
       <w:keepNext/>
       <w:keepLines/>
@@ -3767,7 +3766,7 @@
     <w:uiPriority w:val="9"/>
     <w:unhideWhenUsed/>
     <w:qFormat/>
-    <w:rsid w:val="005E10E1"/>
+    <w:rsid w:val="002F556B"/>
     <w:pPr>
       <w:keepNext/>
       <w:keepLines/>
@@ -3794,7 +3793,7 @@
     <w:uiPriority w:val="9"/>
     <w:unhideWhenUsed/>
     <w:qFormat/>
-    <w:rsid w:val="005E10E1"/>
+    <w:rsid w:val="002F556B"/>
     <w:pPr>
       <w:keepNext/>
       <w:keepLines/>
@@ -3820,7 +3819,7 @@
     <w:uiPriority w:val="1"/>
     <w:semiHidden/>
     <w:unhideWhenUsed/>
-    <w:rsid w:val="005E10E1"/>
+    <w:rsid w:val="002F556B"/>
   </w:style>
   <w:style w:type="table" w:default="1" w:styleId="TableNormal">
     <w:name w:val="Normal Table"/>
@@ -3842,7 +3841,7 @@
     <w:uiPriority w:val="99"/>
     <w:semiHidden/>
     <w:unhideWhenUsed/>
-    <w:rsid w:val="005E10E1"/>
+    <w:rsid w:val="002F556B"/>
   </w:style>
   <w:style w:type="paragraph" w:styleId="BodyText">
     <w:name w:val="Body Text"/>
@@ -3873,7 +3872,7 @@
     <w:link w:val="TitleChar"/>
     <w:uiPriority w:val="10"/>
     <w:qFormat/>
-    <w:rsid w:val="005E10E1"/>
+    <w:rsid w:val="002F556B"/>
     <w:pPr>
       <w:spacing w:before="240" w:after="240"/>
       <w:contextualSpacing/>
@@ -3963,7 +3962,7 @@
     <w:link w:val="FootnoteTextChar"/>
     <w:uiPriority w:val="99"/>
     <w:unhideWhenUsed/>
-    <w:rsid w:val="005E10E1"/>
+    <w:rsid w:val="002F556B"/>
     <w:pPr>
       <w:spacing w:after="0"/>
     </w:pPr>
@@ -4012,7 +4011,7 @@
     <w:uiPriority w:val="35"/>
     <w:unhideWhenUsed/>
     <w:qFormat/>
-    <w:rsid w:val="005E10E1"/>
+    <w:rsid w:val="002F556B"/>
     <w:pPr>
       <w:spacing w:after="200"/>
     </w:pPr>
@@ -4029,7 +4028,7 @@
     <w:basedOn w:val="Caption"/>
     <w:next w:val="Normal"/>
     <w:qFormat/>
-    <w:rsid w:val="005E10E1"/>
+    <w:rsid w:val="002F556B"/>
     <w:pPr>
       <w:keepNext/>
       <w:spacing w:after="0"/>
@@ -4090,7 +4089,7 @@
     <w:basedOn w:val="DefaultParagraphFont"/>
     <w:uiPriority w:val="99"/>
     <w:unhideWhenUsed/>
-    <w:rsid w:val="005E10E1"/>
+    <w:rsid w:val="002F556B"/>
     <w:rPr>
       <w:vertAlign w:val="superscript"/>
     </w:rPr>
@@ -4100,10 +4099,9 @@
     <w:basedOn w:val="DefaultParagraphFont"/>
     <w:uiPriority w:val="99"/>
     <w:unhideWhenUsed/>
-    <w:rsid w:val="005E10E1"/>
-    <w:rPr>
-      <w:color w:val="0000FF" w:themeColor="hyperlink"/>
-      <w:u w:val="single"/>
+    <w:rsid w:val="002F556B"/>
+    <w:rPr>
+      <w:color w:val="4F81BD" w:themeColor="accent1"/>
     </w:rPr>
   </w:style>
   <w:style w:type="paragraph" w:styleId="TOCHeading">
@@ -4581,9 +4579,9 @@
     <w:basedOn w:val="DefaultParagraphFont"/>
     <w:link w:val="Heading1"/>
     <w:uiPriority w:val="9"/>
-    <w:rsid w:val="005E10E1"/>
-    <w:rPr>
-      <w:rFonts w:eastAsiaTheme="majorEastAsia" w:cstheme="majorBidi"/>
+    <w:rsid w:val="002F556B"/>
+    <w:rPr>
+      <w:rFonts w:ascii="Calibri" w:eastAsiaTheme="majorEastAsia" w:hAnsi="Calibri" w:cstheme="majorBidi"/>
       <w:b/>
       <w:color w:val="244061" w:themeColor="accent1" w:themeShade="80"/>
       <w:sz w:val="32"/>
@@ -4596,7 +4594,7 @@
     <w:basedOn w:val="DefaultParagraphFont"/>
     <w:link w:val="Heading2"/>
     <w:uiPriority w:val="9"/>
-    <w:rsid w:val="005E10E1"/>
+    <w:rsid w:val="002F556B"/>
     <w:rPr>
       <w:rFonts w:eastAsiaTheme="majorEastAsia" w:cstheme="majorBidi"/>
       <w:b/>
@@ -4611,7 +4609,7 @@
     <w:basedOn w:val="DefaultParagraphFont"/>
     <w:link w:val="Heading3"/>
     <w:uiPriority w:val="9"/>
-    <w:rsid w:val="005E10E1"/>
+    <w:rsid w:val="002F556B"/>
     <w:rPr>
       <w:rFonts w:ascii="Calibri" w:eastAsiaTheme="majorEastAsia" w:hAnsi="Calibri" w:cstheme="majorBidi"/>
       <w:b/>
@@ -4625,7 +4623,7 @@
     <w:basedOn w:val="DefaultParagraphFont"/>
     <w:link w:val="Heading4"/>
     <w:uiPriority w:val="9"/>
-    <w:rsid w:val="005E10E1"/>
+    <w:rsid w:val="002F556B"/>
     <w:rPr>
       <w:rFonts w:ascii="Calibri" w:eastAsiaTheme="majorEastAsia" w:hAnsi="Calibri" w:cstheme="majorBidi"/>
       <w:i/>
@@ -4640,7 +4638,7 @@
     <w:basedOn w:val="DefaultParagraphFont"/>
     <w:link w:val="Heading5"/>
     <w:uiPriority w:val="9"/>
-    <w:rsid w:val="005E10E1"/>
+    <w:rsid w:val="002F556B"/>
     <w:rPr>
       <w:rFonts w:asciiTheme="majorHAnsi" w:eastAsiaTheme="majorEastAsia" w:hAnsiTheme="majorHAnsi" w:cstheme="majorBidi"/>
       <w:color w:val="365F91" w:themeColor="accent1" w:themeShade="BF"/>
@@ -4652,7 +4650,7 @@
     <w:basedOn w:val="DefaultParagraphFont"/>
     <w:link w:val="Heading6"/>
     <w:uiPriority w:val="9"/>
-    <w:rsid w:val="005E10E1"/>
+    <w:rsid w:val="002F556B"/>
     <w:rPr>
       <w:rFonts w:asciiTheme="majorHAnsi" w:eastAsiaTheme="majorEastAsia" w:hAnsiTheme="majorHAnsi" w:cstheme="majorBidi"/>
       <w:color w:val="243F60" w:themeColor="accent1" w:themeShade="7F"/>
@@ -4664,7 +4662,7 @@
     <w:basedOn w:val="DefaultParagraphFont"/>
     <w:link w:val="Heading7"/>
     <w:uiPriority w:val="9"/>
-    <w:rsid w:val="005E10E1"/>
+    <w:rsid w:val="002F556B"/>
     <w:rPr>
       <w:rFonts w:asciiTheme="majorHAnsi" w:eastAsiaTheme="majorEastAsia" w:hAnsiTheme="majorHAnsi" w:cstheme="majorBidi"/>
       <w:i/>
@@ -4678,7 +4676,7 @@
     <w:basedOn w:val="DefaultParagraphFont"/>
     <w:link w:val="Heading8"/>
     <w:uiPriority w:val="9"/>
-    <w:rsid w:val="005E10E1"/>
+    <w:rsid w:val="002F556B"/>
     <w:rPr>
       <w:rFonts w:asciiTheme="majorHAnsi" w:eastAsiaTheme="majorEastAsia" w:hAnsiTheme="majorHAnsi" w:cstheme="majorBidi"/>
       <w:color w:val="272727" w:themeColor="text1" w:themeTint="D8"/>
@@ -4692,7 +4690,7 @@
     <w:basedOn w:val="DefaultParagraphFont"/>
     <w:link w:val="Heading9"/>
     <w:uiPriority w:val="9"/>
-    <w:rsid w:val="005E10E1"/>
+    <w:rsid w:val="002F556B"/>
     <w:rPr>
       <w:rFonts w:asciiTheme="majorHAnsi" w:eastAsiaTheme="majorEastAsia" w:hAnsiTheme="majorHAnsi" w:cstheme="majorBidi"/>
       <w:i/>
@@ -4708,7 +4706,7 @@
     <w:basedOn w:val="Normal"/>
     <w:uiPriority w:val="34"/>
     <w:qFormat/>
-    <w:rsid w:val="005E10E1"/>
+    <w:rsid w:val="002F556B"/>
     <w:pPr>
       <w:contextualSpacing/>
     </w:pPr>
@@ -4721,7 +4719,7 @@
     <w:basedOn w:val="DefaultParagraphFont"/>
     <w:link w:val="Title"/>
     <w:uiPriority w:val="10"/>
-    <w:rsid w:val="005E10E1"/>
+    <w:rsid w:val="002F556B"/>
     <w:rPr>
       <w:rFonts w:asciiTheme="majorHAnsi" w:eastAsiaTheme="majorEastAsia" w:hAnsiTheme="majorHAnsi" w:cstheme="majorBidi"/>
       <w:kern w:val="28"/>
@@ -4737,7 +4735,7 @@
     <w:uiPriority w:val="99"/>
     <w:semiHidden/>
     <w:unhideWhenUsed/>
-    <w:rsid w:val="005E10E1"/>
+    <w:rsid w:val="002F556B"/>
     <w:pPr>
       <w:spacing w:after="0"/>
     </w:pPr>
@@ -4753,7 +4751,7 @@
     <w:link w:val="BalloonText"/>
     <w:uiPriority w:val="99"/>
     <w:semiHidden/>
-    <w:rsid w:val="005E10E1"/>
+    <w:rsid w:val="002F556B"/>
     <w:rPr>
       <w:rFonts w:eastAsiaTheme="minorEastAsia" w:cs="Times New Roman"/>
       <w:sz w:val="18"/>
@@ -4767,7 +4765,7 @@
     <w:uiPriority w:val="99"/>
     <w:semiHidden/>
     <w:unhideWhenUsed/>
-    <w:rsid w:val="005E10E1"/>
+    <w:rsid w:val="002F556B"/>
     <w:rPr>
       <w:sz w:val="16"/>
       <w:szCs w:val="16"/>
@@ -4780,7 +4778,7 @@
     <w:uiPriority w:val="99"/>
     <w:semiHidden/>
     <w:unhideWhenUsed/>
-    <w:rsid w:val="005E10E1"/>
+    <w:rsid w:val="002F556B"/>
     <w:pPr>
       <w:spacing w:before="120"/>
     </w:pPr>
@@ -4795,7 +4793,7 @@
     <w:link w:val="CommentText"/>
     <w:uiPriority w:val="99"/>
     <w:semiHidden/>
-    <w:rsid w:val="005E10E1"/>
+    <w:rsid w:val="002F556B"/>
     <w:rPr>
       <w:rFonts w:eastAsiaTheme="minorEastAsia" w:cstheme="minorHAnsi"/>
       <w:sz w:val="20"/>
@@ -4810,7 +4808,7 @@
     <w:uiPriority w:val="99"/>
     <w:semiHidden/>
     <w:unhideWhenUsed/>
-    <w:rsid w:val="005E10E1"/>
+    <w:rsid w:val="002F556B"/>
     <w:pPr>
       <w:spacing w:after="0"/>
     </w:pPr>
@@ -4825,7 +4823,7 @@
     <w:link w:val="EndnoteText"/>
     <w:uiPriority w:val="99"/>
     <w:semiHidden/>
-    <w:rsid w:val="005E10E1"/>
+    <w:rsid w:val="002F556B"/>
     <w:rPr>
       <w:rFonts w:eastAsiaTheme="minorEastAsia" w:cstheme="minorHAnsi"/>
       <w:sz w:val="20"/>
@@ -4839,7 +4837,7 @@
     <w:uiPriority w:val="99"/>
     <w:semiHidden/>
     <w:unhideWhenUsed/>
-    <w:rsid w:val="005E10E1"/>
+    <w:rsid w:val="002F556B"/>
     <w:rPr>
       <w:vertAlign w:val="superscript"/>
     </w:rPr>
@@ -4849,7 +4847,7 @@
     <w:basedOn w:val="DefaultParagraphFont"/>
     <w:link w:val="FootnoteText"/>
     <w:uiPriority w:val="99"/>
-    <w:rsid w:val="005E10E1"/>
+    <w:rsid w:val="002F556B"/>
     <w:rPr>
       <w:rFonts w:eastAsiaTheme="minorEastAsia" w:cstheme="minorHAnsi"/>
       <w:sz w:val="20"/>
@@ -4861,7 +4859,7 @@
     <w:name w:val="Table Grid"/>
     <w:basedOn w:val="TableNormal"/>
     <w:uiPriority w:val="39"/>
-    <w:rsid w:val="005E10E1"/>
+    <w:rsid w:val="002F556B"/>
     <w:pPr>
       <w:spacing w:after="0"/>
     </w:pPr>
@@ -4885,7 +4883,7 @@
     <w:basedOn w:val="DefaultParagraphFont"/>
     <w:uiPriority w:val="99"/>
     <w:unhideWhenUsed/>
-    <w:rsid w:val="005E10E1"/>
+    <w:rsid w:val="002F556B"/>
     <w:rPr>
       <w:color w:val="605E5C"/>
       <w:shd w:val="clear" w:color="auto" w:fill="E1DFDD"/>
@@ -4899,7 +4897,7 @@
     <w:uiPriority w:val="99"/>
     <w:semiHidden/>
     <w:unhideWhenUsed/>
-    <w:rsid w:val="005E10E1"/>
+    <w:rsid w:val="002F556B"/>
     <w:pPr>
       <w:spacing w:before="0"/>
     </w:pPr>
@@ -4914,7 +4912,7 @@
     <w:link w:val="CommentSubject"/>
     <w:uiPriority w:val="99"/>
     <w:semiHidden/>
-    <w:rsid w:val="005E10E1"/>
+    <w:rsid w:val="002F556B"/>
     <w:rPr>
       <w:rFonts w:eastAsiaTheme="minorEastAsia" w:cstheme="minorHAnsi"/>
       <w:b/>
@@ -4929,7 +4927,7 @@
     <w:hidden/>
     <w:uiPriority w:val="99"/>
     <w:semiHidden/>
-    <w:rsid w:val="005E10E1"/>
+    <w:rsid w:val="002F556B"/>
     <w:pPr>
       <w:spacing w:after="0"/>
     </w:pPr>
@@ -4944,7 +4942,7 @@
     <w:link w:val="HeaderChar"/>
     <w:uiPriority w:val="99"/>
     <w:unhideWhenUsed/>
-    <w:rsid w:val="005E10E1"/>
+    <w:rsid w:val="002F556B"/>
     <w:pPr>
       <w:tabs>
         <w:tab w:val="center" w:pos="4680"/>
@@ -4958,7 +4956,7 @@
     <w:basedOn w:val="DefaultParagraphFont"/>
     <w:link w:val="Header"/>
     <w:uiPriority w:val="99"/>
-    <w:rsid w:val="005E10E1"/>
+    <w:rsid w:val="002F556B"/>
     <w:rPr>
       <w:rFonts w:eastAsiaTheme="minorEastAsia" w:cstheme="minorHAnsi"/>
       <w:lang w:val="en-GB"/>
@@ -4970,7 +4968,7 @@
     <w:link w:val="FooterChar"/>
     <w:uiPriority w:val="99"/>
     <w:unhideWhenUsed/>
-    <w:rsid w:val="005E10E1"/>
+    <w:rsid w:val="002F556B"/>
     <w:pPr>
       <w:tabs>
         <w:tab w:val="center" w:pos="4680"/>
@@ -4987,7 +4985,7 @@
     <w:basedOn w:val="DefaultParagraphFont"/>
     <w:link w:val="Footer"/>
     <w:uiPriority w:val="99"/>
-    <w:rsid w:val="005E10E1"/>
+    <w:rsid w:val="002F556B"/>
     <w:rPr>
       <w:rFonts w:eastAsiaTheme="minorEastAsia" w:cstheme="minorHAnsi"/>
       <w:sz w:val="20"/>
@@ -4998,7 +4996,7 @@
     <w:name w:val="EndNote Bibliography Title"/>
     <w:basedOn w:val="Normal"/>
     <w:link w:val="EndNoteBibliographyTitle0"/>
-    <w:rsid w:val="005E10E1"/>
+    <w:rsid w:val="002F556B"/>
     <w:pPr>
       <w:spacing w:after="0"/>
       <w:jc w:val="center"/>
@@ -5012,7 +5010,7 @@
     <w:name w:val="EndNote Bibliography Title 字符"/>
     <w:basedOn w:val="DefaultParagraphFont"/>
     <w:link w:val="EndNoteBibliographyTitle"/>
-    <w:rsid w:val="005E10E1"/>
+    <w:rsid w:val="002F556B"/>
     <w:rPr>
       <w:rFonts w:eastAsiaTheme="minorEastAsia" w:cs="Times New Roman"/>
     </w:rPr>
@@ -5021,7 +5019,7 @@
     <w:name w:val="EndNote Bibliography"/>
     <w:basedOn w:val="Normal"/>
     <w:link w:val="EndNoteBibliography0"/>
-    <w:rsid w:val="005E10E1"/>
+    <w:rsid w:val="002F556B"/>
     <w:pPr>
       <w:spacing w:after="0"/>
       <w:ind w:left="720" w:hanging="720"/>
@@ -5036,7 +5034,7 @@
     <w:name w:val="EndNote Bibliography 字符"/>
     <w:basedOn w:val="DefaultParagraphFont"/>
     <w:link w:val="EndNoteBibliography"/>
-    <w:rsid w:val="005E10E1"/>
+    <w:rsid w:val="002F556B"/>
     <w:rPr>
       <w:rFonts w:eastAsiaTheme="minorEastAsia" w:cs="Times New Roman"/>
       <w:noProof/>
@@ -5048,7 +5046,7 @@
     <w:uiPriority w:val="99"/>
     <w:semiHidden/>
     <w:unhideWhenUsed/>
-    <w:rsid w:val="005E10E1"/>
+    <w:rsid w:val="002F556B"/>
     <w:rPr>
       <w:color w:val="800080" w:themeColor="followedHyperlink"/>
       <w:u w:val="single"/>
@@ -5059,7 +5057,7 @@
     <w:basedOn w:val="Heading2"/>
     <w:link w:val="Style1Char"/>
     <w:qFormat/>
-    <w:rsid w:val="005E10E1"/>
+    <w:rsid w:val="002F556B"/>
     <w:rPr>
       <w:rFonts w:cstheme="minorHAnsi"/>
       <w:b w:val="0"/>
@@ -5070,7 +5068,7 @@
     <w:name w:val="Style1 Char"/>
     <w:basedOn w:val="Heading2Char"/>
     <w:link w:val="Style1"/>
-    <w:rsid w:val="005E10E1"/>
+    <w:rsid w:val="002F556B"/>
     <w:rPr>
       <w:rFonts w:eastAsiaTheme="majorEastAsia" w:cstheme="minorHAnsi"/>
       <w:b w:val="0"/>
@@ -5087,7 +5085,7 @@
     <w:uiPriority w:val="99"/>
     <w:semiHidden/>
     <w:unhideWhenUsed/>
-    <w:rsid w:val="005E10E1"/>
+    <w:rsid w:val="002F556B"/>
     <w:rPr>
       <w:color w:val="605E5C"/>
       <w:shd w:val="clear" w:color="auto" w:fill="E1DFDD"/>
@@ -5097,17 +5095,13 @@
     <w:name w:val="Table Note"/>
     <w:basedOn w:val="TableCaption"/>
     <w:qFormat/>
-    <w:rsid w:val="005E10E1"/>
-    <w:rPr>
-      <w:b w:val="0"/>
-      <w:sz w:val="18"/>
-    </w:rPr>
+    <w:rsid w:val="002F556B"/>
   </w:style>
   <w:style w:type="paragraph" w:customStyle="1" w:styleId="Authors">
     <w:name w:val="Authors"/>
     <w:basedOn w:val="Normal"/>
     <w:qFormat/>
-    <w:rsid w:val="005E10E1"/>
+    <w:rsid w:val="002F556B"/>
     <w:pPr>
       <w:jc w:val="center"/>
     </w:pPr>
@@ -5121,7 +5115,7 @@
     <w:name w:val="updated"/>
     <w:basedOn w:val="Normal"/>
     <w:qFormat/>
-    <w:rsid w:val="005E10E1"/>
+    <w:rsid w:val="002F556B"/>
     <w:pPr>
       <w:spacing w:before="240" w:after="240"/>
       <w:jc w:val="center"/>
@@ -5131,7 +5125,7 @@
     <w:name w:val="box text"/>
     <w:basedOn w:val="Normal"/>
     <w:qFormat/>
-    <w:rsid w:val="005E10E1"/>
+    <w:rsid w:val="002F556B"/>
     <w:pPr>
       <w:framePr w:hSpace="180" w:wrap="around" w:vAnchor="text" w:hAnchor="margin" w:y="60"/>
     </w:pPr>
@@ -5143,7 +5137,7 @@
     <w:name w:val="table text"/>
     <w:basedOn w:val="Normal"/>
     <w:qFormat/>
-    <w:rsid w:val="005E10E1"/>
+    <w:rsid w:val="002F556B"/>
     <w:rPr>
       <w:sz w:val="20"/>
     </w:rPr>
@@ -5152,7 +5146,7 @@
     <w:name w:val="box subhead"/>
     <w:basedOn w:val="Normal"/>
     <w:qFormat/>
-    <w:rsid w:val="005E10E1"/>
+    <w:rsid w:val="002F556B"/>
     <w:pPr>
       <w:framePr w:hSpace="180" w:wrap="around" w:vAnchor="text" w:hAnchor="margin" w:y="60"/>
       <w:spacing w:after="0"/>
@@ -5166,7 +5160,7 @@
   <w:style w:type="numbering" w:customStyle="1" w:styleId="Headings">
     <w:name w:val="Headings"/>
     <w:uiPriority w:val="99"/>
-    <w:rsid w:val="005E10E1"/>
+    <w:rsid w:val="002F556B"/>
     <w:pPr>
       <w:numPr>
         <w:numId w:val="20"/>
@@ -5178,7 +5172,7 @@
     <w:basedOn w:val="Normal"/>
     <w:uiPriority w:val="99"/>
     <w:unhideWhenUsed/>
-    <w:rsid w:val="005E10E1"/>
+    <w:rsid w:val="002F556B"/>
     <w:pPr>
       <w:spacing w:before="100" w:beforeAutospacing="1" w:after="100" w:afterAutospacing="1"/>
     </w:pPr>
@@ -5191,7 +5185,7 @@
     <w:name w:val="Strong"/>
     <w:uiPriority w:val="22"/>
     <w:qFormat/>
-    <w:rsid w:val="005E10E1"/>
+    <w:rsid w:val="002F556B"/>
     <w:rPr>
       <w:b/>
       <w:bCs/>
@@ -5201,7 +5195,7 @@
     <w:name w:val="Plain Table 4"/>
     <w:basedOn w:val="TableNormal"/>
     <w:uiPriority w:val="44"/>
-    <w:rsid w:val="005E10E1"/>
+    <w:rsid w:val="002F556B"/>
     <w:pPr>
       <w:spacing w:after="0"/>
     </w:pPr>

</xml_diff>